<commit_message>
updated with full name
</commit_message>
<xml_diff>
--- a/Aniket.docx
+++ b/Aniket.docx
@@ -4,10 +4,23 @@
   <w:body>
     <w:p>
       <w:r>
-        <w:t>My name is aniket</w:t>
+        <w:t xml:space="preserve">My name is </w:t>
+      </w:r>
+      <w:proofErr w:type="spellStart"/>
+      <w:r>
+        <w:t>Aniket</w:t>
+      </w:r>
+      <w:proofErr w:type="spellEnd"/>
+      <w:r>
+        <w:t xml:space="preserve"> </w:t>
+      </w:r>
+      <w:proofErr w:type="spellStart"/>
+      <w:r>
+        <w:t>hissal</w:t>
       </w:r>
       <w:bookmarkStart w:id="0" w:name="_GoBack"/>
       <w:bookmarkEnd w:id="0"/>
+      <w:proofErr w:type="spellEnd"/>
     </w:p>
     <w:sectPr>
       <w:pgSz w:w="12240" w:h="15840"/>

</xml_diff>

<commit_message>
File is upadte with full name
</commit_message>
<xml_diff>
--- a/Aniket.docx
+++ b/Aniket.docx
@@ -18,9 +18,12 @@
       <w:r>
         <w:t>hissal</w:t>
       </w:r>
+      <w:proofErr w:type="spellEnd"/>
+      <w:r>
+        <w:t>.</w:t>
+      </w:r>
       <w:bookmarkStart w:id="0" w:name="_GoBack"/>
       <w:bookmarkEnd w:id="0"/>
-      <w:proofErr w:type="spellEnd"/>
     </w:p>
     <w:sectPr>
       <w:pgSz w:w="12240" w:h="15840"/>

</xml_diff>